<commit_message>
Committing updated Instruction doc for SUT as receiver
</commit_message>
<xml_diff>
--- a/Instructions/ETT_MutualTLS_TestSteps.docx
+++ b/Instructions/ETT_MutualTLS_TestSteps.docx
@@ -20,6 +20,28 @@
           <w:rFonts w:asciiTheme="minorHAnsi" w:hAnsiTheme="minorHAnsi"/>
         </w:rPr>
         <w:t>: This document explains how to test ETT XDR Test cases by using simple java program and certs shared by ETT.</w:t>
+      </w:r>
+    </w:p>
+    <w:p>
+      <w:pPr>
+        <w:rPr>
+          <w:rFonts w:asciiTheme="minorHAnsi" w:hAnsiTheme="minorHAnsi"/>
+        </w:rPr>
+      </w:pPr>
+    </w:p>
+    <w:p>
+      <w:pPr>
+        <w:rPr>
+          <w:rFonts w:asciiTheme="minorHAnsi" w:hAnsiTheme="minorHAnsi"/>
+          <w:b/>
+        </w:rPr>
+      </w:pPr>
+      <w:r>
+        <w:rPr>
+          <w:rFonts w:asciiTheme="minorHAnsi" w:hAnsiTheme="minorHAnsi"/>
+          <w:b/>
+        </w:rPr>
+        <w:t>Your system as Sender Test case execution instructions:</w:t>
       </w:r>
     </w:p>
     <w:p>
@@ -256,19 +278,7 @@
         <w:rPr>
           <w:rFonts w:asciiTheme="minorHAnsi" w:hAnsiTheme="minorHAnsi"/>
         </w:rPr>
-        <w:t xml:space="preserve">: Check the console output, you should able to </w:t>
-      </w:r>
-      <w:r>
-        <w:rPr>
-          <w:rFonts w:asciiTheme="minorHAnsi" w:hAnsiTheme="minorHAnsi"/>
-        </w:rPr>
-        <w:t>see detailed logs that explains</w:t>
-      </w:r>
-      <w:r>
-        <w:rPr>
-          <w:rFonts w:asciiTheme="minorHAnsi" w:hAnsiTheme="minorHAnsi"/>
-        </w:rPr>
-        <w:t xml:space="preserve"> mutual SSL authentication. </w:t>
+        <w:t xml:space="preserve">: Check the console output, you should able to see detailed logs that explained mutual SSL authentication. </w:t>
       </w:r>
     </w:p>
     <w:p>
@@ -329,13 +339,7 @@
         <w:rPr>
           <w:rFonts w:asciiTheme="minorHAnsi" w:hAnsiTheme="minorHAnsi"/>
         </w:rPr>
-        <w:t xml:space="preserve"> and trust store locations, ple</w:t>
-      </w:r>
-      <w:r>
-        <w:rPr>
-          <w:rFonts w:asciiTheme="minorHAnsi" w:hAnsiTheme="minorHAnsi"/>
-        </w:rPr>
-        <w:t xml:space="preserve">ase make sure </w:t>
+        <w:t xml:space="preserve"> and trust store locations, please make sure </w:t>
       </w:r>
       <w:proofErr w:type="spellStart"/>
       <w:r>
@@ -356,46 +360,221 @@
         <w:rPr>
           <w:rFonts w:asciiTheme="minorHAnsi" w:hAnsiTheme="minorHAnsi"/>
         </w:rPr>
-        <w:t>trust</w:t>
-      </w:r>
+        <w:t>trsutstore</w:t>
+      </w:r>
+      <w:proofErr w:type="spellEnd"/>
+      <w:r>
+        <w:rPr>
+          <w:rFonts w:asciiTheme="minorHAnsi" w:hAnsiTheme="minorHAnsi"/>
+        </w:rPr>
+        <w:t xml:space="preserve"> locations are correct in </w:t>
+      </w:r>
+      <w:r>
+        <w:rPr>
+          <w:rFonts w:asciiTheme="minorHAnsi" w:hAnsiTheme="minorHAnsi"/>
+        </w:rPr>
+        <w:t>MutualTLSSender</w:t>
+      </w:r>
+      <w:r>
+        <w:rPr>
+          <w:rFonts w:asciiTheme="minorHAnsi" w:hAnsiTheme="minorHAnsi"/>
+        </w:rPr>
+        <w:t>.java file (line number 17 and 18).</w:t>
+      </w:r>
+    </w:p>
+    <w:p>
+      <w:pPr>
+        <w:rPr>
+          <w:rFonts w:asciiTheme="minorHAnsi" w:hAnsiTheme="minorHAnsi"/>
+        </w:rPr>
+      </w:pPr>
+    </w:p>
+    <w:p>
+      <w:pPr>
+        <w:rPr>
+          <w:rFonts w:asciiTheme="minorHAnsi" w:hAnsiTheme="minorHAnsi"/>
+        </w:rPr>
+      </w:pPr>
+    </w:p>
+    <w:p>
+      <w:pPr>
+        <w:rPr>
+          <w:rFonts w:asciiTheme="minorHAnsi" w:hAnsiTheme="minorHAnsi"/>
+          <w:b/>
+        </w:rPr>
+      </w:pPr>
+      <w:r>
+        <w:rPr>
+          <w:rFonts w:asciiTheme="minorHAnsi" w:hAnsiTheme="minorHAnsi"/>
+          <w:b/>
+        </w:rPr>
+        <w:t>Your system as Receiver Test case execution:</w:t>
+      </w:r>
+    </w:p>
+    <w:p>
+      <w:pPr>
+        <w:rPr>
+          <w:rFonts w:asciiTheme="minorHAnsi" w:hAnsiTheme="minorHAnsi"/>
+        </w:rPr>
+      </w:pPr>
+    </w:p>
+    <w:p>
+      <w:pPr>
+        <w:rPr>
+          <w:rFonts w:asciiTheme="minorHAnsi" w:hAnsiTheme="minorHAnsi"/>
+        </w:rPr>
+      </w:pPr>
+      <w:r>
+        <w:rPr>
+          <w:rFonts w:asciiTheme="minorHAnsi" w:hAnsiTheme="minorHAnsi"/>
+        </w:rPr>
+        <w:t>To test XDR test cases 8 and 9 we have created amazon ec2 instance, installed tomcat on SSL port 8443.</w:t>
+      </w:r>
+    </w:p>
+    <w:p>
+      <w:pPr>
+        <w:rPr>
+          <w:rFonts w:asciiTheme="minorHAnsi" w:hAnsiTheme="minorHAnsi"/>
+        </w:rPr>
+      </w:pPr>
+    </w:p>
+    <w:p>
+      <w:pPr>
+        <w:rPr>
+          <w:rFonts w:asciiTheme="minorHAnsi" w:hAnsiTheme="minorHAnsi"/>
+        </w:rPr>
+      </w:pPr>
+      <w:r>
+        <w:rPr>
+          <w:rFonts w:asciiTheme="minorHAnsi" w:hAnsiTheme="minorHAnsi"/>
+        </w:rPr>
+        <w:t xml:space="preserve">Step 1: Go to </w:t>
+      </w:r>
+      <w:hyperlink r:id="rId8" w:anchor="/edge/xdr" w:history="1">
+        <w:r>
+          <w:rPr>
+            <w:rStyle w:val="Hyperlink"/>
+            <w:rFonts w:asciiTheme="minorHAnsi" w:hAnsiTheme="minorHAnsi"/>
+          </w:rPr>
+          <w:t>https://edge.nist.gov/ett/#/edge/xdr</w:t>
+        </w:r>
+      </w:hyperlink>
+      <w:r>
+        <w:rPr>
+          <w:rFonts w:asciiTheme="minorHAnsi" w:hAnsiTheme="minorHAnsi"/>
+        </w:rPr>
+        <w:t xml:space="preserve"> and click on “Your system as: Receiver button”. </w:t>
+      </w:r>
+    </w:p>
+    <w:p>
+      <w:pPr>
+        <w:rPr>
+          <w:rFonts w:asciiTheme="minorHAnsi" w:hAnsiTheme="minorHAnsi"/>
+        </w:rPr>
+      </w:pPr>
+    </w:p>
+    <w:p>
+      <w:pPr>
+        <w:rPr>
+          <w:rFonts w:asciiTheme="minorHAnsi" w:hAnsiTheme="minorHAnsi"/>
+        </w:rPr>
+      </w:pPr>
+      <w:r>
+        <w:rPr>
+          <w:rFonts w:asciiTheme="minorHAnsi" w:hAnsiTheme="minorHAnsi"/>
+        </w:rPr>
+        <w:t xml:space="preserve">Step 2: Go to XDR Test 8, enter </w:t>
+      </w:r>
+      <w:r>
+        <w:rPr>
+          <w:rFonts w:asciiTheme="minorHAnsi" w:hAnsiTheme="minorHAnsi"/>
+        </w:rPr>
+        <w:t xml:space="preserve">52.91.99.59 </w:t>
+      </w:r>
+      <w:r>
+        <w:rPr>
+          <w:rFonts w:asciiTheme="minorHAnsi" w:hAnsiTheme="minorHAnsi"/>
+        </w:rPr>
+        <w:t>as IP address, 8443 as port number and hit RUN button. You should see success result.</w:t>
+      </w:r>
+    </w:p>
+    <w:p>
+      <w:pPr>
+        <w:rPr>
+          <w:rFonts w:asciiTheme="minorHAnsi" w:hAnsiTheme="minorHAnsi"/>
+        </w:rPr>
+      </w:pPr>
+    </w:p>
+    <w:p>
+      <w:pPr>
+        <w:rPr>
+          <w:rFonts w:asciiTheme="minorHAnsi" w:hAnsiTheme="minorHAnsi"/>
+        </w:rPr>
+      </w:pPr>
+      <w:r>
+        <w:rPr>
+          <w:rFonts w:asciiTheme="minorHAnsi" w:hAnsiTheme="minorHAnsi"/>
+        </w:rPr>
+        <w:t xml:space="preserve">Step 3: Go to XDR </w:t>
+      </w:r>
+      <w:r>
+        <w:rPr>
+          <w:rFonts w:asciiTheme="minorHAnsi" w:hAnsiTheme="minorHAnsi"/>
+        </w:rPr>
+        <w:t>Test 9</w:t>
+      </w:r>
+      <w:r>
+        <w:rPr>
+          <w:rFonts w:asciiTheme="minorHAnsi" w:hAnsiTheme="minorHAnsi"/>
+        </w:rPr>
+        <w:t xml:space="preserve">, enter </w:t>
+      </w:r>
+      <w:r>
+        <w:rPr>
+          <w:rFonts w:asciiTheme="minorHAnsi" w:hAnsiTheme="minorHAnsi"/>
+        </w:rPr>
+        <w:t xml:space="preserve">52.91.99.59 </w:t>
+      </w:r>
+      <w:r>
+        <w:rPr>
+          <w:rFonts w:asciiTheme="minorHAnsi" w:hAnsiTheme="minorHAnsi"/>
+        </w:rPr>
+        <w:t>as IP address, 8443 as port number and hit RUN button. You should see success result.</w:t>
+      </w:r>
+    </w:p>
+    <w:p>
+      <w:pPr>
+        <w:rPr>
+          <w:rFonts w:asciiTheme="minorHAnsi" w:hAnsiTheme="minorHAnsi"/>
+        </w:rPr>
+      </w:pPr>
+    </w:p>
+    <w:p>
+      <w:pPr>
+        <w:rPr>
+          <w:rFonts w:asciiTheme="minorHAnsi" w:hAnsiTheme="minorHAnsi"/>
+        </w:rPr>
+      </w:pPr>
       <w:bookmarkStart w:id="0" w:name="_GoBack"/>
       <w:bookmarkEnd w:id="0"/>
-      <w:r>
-        <w:rPr>
-          <w:rFonts w:asciiTheme="minorHAnsi" w:hAnsiTheme="minorHAnsi"/>
-        </w:rPr>
-        <w:t>store</w:t>
-      </w:r>
-      <w:proofErr w:type="spellEnd"/>
-      <w:r>
-        <w:rPr>
-          <w:rFonts w:asciiTheme="minorHAnsi" w:hAnsiTheme="minorHAnsi"/>
-        </w:rPr>
-        <w:t xml:space="preserve"> locations are correct in </w:t>
-      </w:r>
-      <w:r>
-        <w:rPr>
-          <w:rFonts w:asciiTheme="minorHAnsi" w:hAnsiTheme="minorHAnsi"/>
-        </w:rPr>
-        <w:t>MutualTLSSender</w:t>
-      </w:r>
-      <w:r>
-        <w:rPr>
-          <w:rFonts w:asciiTheme="minorHAnsi" w:hAnsiTheme="minorHAnsi"/>
-        </w:rPr>
-        <w:t>.java file (line number 17 and 18).</w:t>
-      </w:r>
+    </w:p>
+    <w:p>
+      <w:pPr>
+        <w:rPr>
+          <w:rFonts w:asciiTheme="minorHAnsi" w:hAnsiTheme="minorHAnsi"/>
+        </w:rPr>
+      </w:pPr>
     </w:p>
     <w:p/>
     <w:p/>
     <w:p/>
     <w:sectPr>
-      <w:headerReference w:type="even" r:id="rId8"/>
-      <w:headerReference w:type="default" r:id="rId9"/>
-      <w:footerReference w:type="even" r:id="rId10"/>
-      <w:footerReference w:type="default" r:id="rId11"/>
-      <w:headerReference w:type="first" r:id="rId12"/>
-      <w:footerReference w:type="first" r:id="rId13"/>
+      <w:headerReference w:type="even" r:id="rId9"/>
+      <w:headerReference w:type="default" r:id="rId10"/>
+      <w:footerReference w:type="even" r:id="rId11"/>
+      <w:footerReference w:type="default" r:id="rId12"/>
+      <w:headerReference w:type="first" r:id="rId13"/>
+      <w:footerReference w:type="first" r:id="rId14"/>
       <w:pgSz w:w="12240" w:h="15840"/>
       <w:pgMar w:top="1440" w:right="1800" w:bottom="1440" w:left="1800" w:header="720" w:footer="720" w:gutter="0"/>
       <w:cols w:space="720"/>

</xml_diff>